<commit_message>
First version of Lygeum documentation
</commit_message>
<xml_diff>
--- a/docs/src/logo_lygeum.docx
+++ b/docs/src/logo_lygeum.docx
@@ -3284,7 +3284,7 @@
           </mc:Choice>
           <mc:Fallback>
             <w:pict>
-              <v:group w14:anchorId="7763A111" id="Group 179" o:spid="_x0000_s1026" style="position:absolute;margin-left:105pt;margin-top:4.8pt;width:321.9pt;height:296.25pt;z-index:251756544;mso-width-relative:margin;mso-height-relative:margin" coordorigin="3210,3839" coordsize="40886,37625" o:gfxdata="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">
+              <v:group w14:anchorId="7763A111" id="Group 179" o:spid="_x0000_s1026" style="position:absolute;margin-left:105pt;margin-top:4.8pt;width:321.9pt;height:296.25pt;z-index:251756544;mso-width-relative:margin;mso-height-relative:margin" coordorigin="3210,3839" coordsize="40886,37625" o:gfxdata="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">
                 <v:roundrect id="Rounded Rectangle 176" o:spid="_x0000_s1027" style="position:absolute;left:6352;top:3839;width:23591;height:23103;visibility:visible;mso-wrap-style:square;v-text-anchor:middle" arcsize="3089f" o:gfxdata="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" fillcolor="#d8d8d8 [2732]" stroked="f" strokeweight="1pt">
                   <v:fill color2="#737373 [2246]" rotate="t" focusposition=".5,.5" focussize="" colors="0 #d9d9d9;36700f #939393;45220f #7c7c7c;63570f #747474" focus="100%" type="gradientRadial"/>
                   <v:stroke joinstyle="miter"/>
@@ -3690,7 +3690,7 @@
           </mc:Choice>
           <mc:Fallback>
             <w:pict>
-              <v:shape w14:anchorId="2509ED05" id="Text Box 91" o:spid="_x0000_s1110" type="#_x0000_t202" style="position:absolute;margin-left:18.2pt;margin-top:344.85pt;width:321.95pt;height:111.35pt;z-index:251751424;visibility:visible;mso-wrap-style:square;mso-wrap-distance-left:9pt;mso-wrap-distance-top:0;mso-wrap-distance-right:9pt;mso-wrap-distance-bottom:0;mso-position-horizontal:absolute;mso-position-horizontal-relative:text;mso-position-vertical:absolute;mso-position-vertical-relative:text;v-text-anchor:top" o:gfxdata="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" filled="f" stroked="f" strokeweight=".5pt">
+              <v:shape w14:anchorId="2509ED05" id="Text Box 91" o:spid="_x0000_s1110" type="#_x0000_t202" style="position:absolute;margin-left:18.2pt;margin-top:344.85pt;width:321.95pt;height:111.35pt;z-index:251751424;visibility:visible;mso-wrap-style:square;mso-wrap-distance-left:9pt;mso-wrap-distance-top:0;mso-wrap-distance-right:9pt;mso-wrap-distance-bottom:0;mso-position-horizontal:absolute;mso-position-horizontal-relative:text;mso-position-vertical:absolute;mso-position-vertical-relative:text;v-text-anchor:top" o:gfxdata="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" filled="f" stroked="f" strokeweight=".5pt">
                 <v:textbox>
                   <w:txbxContent>
                     <w:p>
@@ -3748,7 +3748,6 @@
           </mc:Fallback>
         </mc:AlternateContent>
       </w:r>
-      <w:bookmarkStart w:id="0" w:name="_GoBack"/>
       <w:r>
         <w:rPr>
           <w:noProof/>
@@ -7230,7 +7229,6 @@
           </mc:Fallback>
         </mc:AlternateContent>
       </w:r>
-      <w:bookmarkEnd w:id="0"/>
     </w:p>
     <w:p/>
     <w:p/>
@@ -7393,16 +7391,16 @@
         <mc:AlternateContent>
           <mc:Choice Requires="wps">
             <w:drawing>
-              <wp:anchor distT="0" distB="0" distL="114300" distR="114300" simplePos="0" relativeHeight="251749375" behindDoc="0" locked="0" layoutInCell="1" allowOverlap="1" wp14:anchorId="6E6FEBAD" wp14:editId="357458C2">
+              <wp:anchor distT="0" distB="0" distL="114300" distR="114300" simplePos="0" relativeHeight="251749375" behindDoc="0" locked="0" layoutInCell="1" allowOverlap="1" wp14:anchorId="6E6FEBAD" wp14:editId="18249AD4">
                 <wp:simplePos x="0" y="0"/>
                 <wp:positionH relativeFrom="column">
-                  <wp:posOffset>1358900</wp:posOffset>
+                  <wp:posOffset>1420368</wp:posOffset>
                 </wp:positionH>
                 <wp:positionV relativeFrom="paragraph">
-                  <wp:posOffset>82009</wp:posOffset>
+                  <wp:posOffset>84836</wp:posOffset>
                 </wp:positionV>
-                <wp:extent cx="3441700" cy="3556000"/>
-                <wp:effectExtent l="0" t="0" r="12700" b="12700"/>
+                <wp:extent cx="3444240" cy="3556000"/>
+                <wp:effectExtent l="0" t="0" r="10160" b="12700"/>
                 <wp:wrapNone/>
                 <wp:docPr id="263" name="Rounded Rectangle 263"/>
                 <wp:cNvGraphicFramePr/>
@@ -7413,7 +7411,7 @@
                       <wps:spPr>
                         <a:xfrm>
                           <a:off x="0" y="0"/>
-                          <a:ext cx="3441700" cy="3556000"/>
+                          <a:ext cx="3444240" cy="3556000"/>
                         </a:xfrm>
                         <a:prstGeom prst="roundRect">
                           <a:avLst>
@@ -7452,12 +7450,15 @@
                     </wps:wsp>
                   </a:graphicData>
                 </a:graphic>
+                <wp14:sizeRelH relativeFrom="margin">
+                  <wp14:pctWidth>0</wp14:pctWidth>
+                </wp14:sizeRelH>
               </wp:anchor>
             </w:drawing>
           </mc:Choice>
           <mc:Fallback>
             <w:pict>
-              <v:roundrect w14:anchorId="30FD222E" id="Rounded Rectangle 263" o:spid="_x0000_s1026" style="position:absolute;margin-left:107pt;margin-top:6.45pt;width:271pt;height:280pt;z-index:251749375;visibility:visible;mso-wrap-style:square;mso-wrap-distance-left:9pt;mso-wrap-distance-top:0;mso-wrap-distance-right:9pt;mso-wrap-distance-bottom:0;mso-position-horizontal:absolute;mso-position-horizontal-relative:text;mso-position-vertical:absolute;mso-position-vertical-relative:text;v-text-anchor:middle" arcsize="2458f" o:gfxdata="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" fillcolor="#404040 [2429]" strokecolor="#1f3763 [1604]" strokeweight="1pt">
+              <v:roundrect w14:anchorId="2A854447" id="Rounded Rectangle 263" o:spid="_x0000_s1026" style="position:absolute;margin-left:111.85pt;margin-top:6.7pt;width:271.2pt;height:280pt;z-index:251749375;visibility:visible;mso-wrap-style:square;mso-width-percent:0;mso-wrap-distance-left:9pt;mso-wrap-distance-top:0;mso-wrap-distance-right:9pt;mso-wrap-distance-bottom:0;mso-position-horizontal:absolute;mso-position-horizontal-relative:text;mso-position-vertical:absolute;mso-position-vertical-relative:text;mso-width-percent:0;mso-width-relative:margin;v-text-anchor:middle" arcsize="2458f" o:gfxdata="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" fillcolor="#404040 [2429]" strokecolor="#1f3763 [1604]" strokeweight="1pt">
                 <v:stroke joinstyle="miter"/>
               </v:roundrect>
             </w:pict>
@@ -7485,13 +7486,13 @@
         <mc:AlternateContent>
           <mc:Choice Requires="wpg">
             <w:drawing>
-              <wp:anchor distT="0" distB="0" distL="114300" distR="114300" simplePos="0" relativeHeight="251758592" behindDoc="0" locked="0" layoutInCell="1" allowOverlap="1" wp14:anchorId="4A587EE8" wp14:editId="5F882755">
+              <wp:anchor distT="0" distB="0" distL="114300" distR="114300" simplePos="0" relativeHeight="251758592" behindDoc="0" locked="0" layoutInCell="1" allowOverlap="1" wp14:anchorId="4A587EE8" wp14:editId="1FD4C8E7">
                 <wp:simplePos x="0" y="0"/>
                 <wp:positionH relativeFrom="column">
-                  <wp:posOffset>2024054</wp:posOffset>
+                  <wp:posOffset>2093343</wp:posOffset>
                 </wp:positionH>
                 <wp:positionV relativeFrom="paragraph">
-                  <wp:posOffset>78713</wp:posOffset>
+                  <wp:posOffset>78105</wp:posOffset>
                 </wp:positionV>
                 <wp:extent cx="2057733" cy="1890456"/>
                 <wp:effectExtent l="25400" t="25400" r="0" b="40005"/>
@@ -10792,7 +10793,7 @@
           </mc:Choice>
           <mc:Fallback>
             <w:pict>
-              <v:group w14:anchorId="50F213BE" id="Group 182" o:spid="_x0000_s1026" style="position:absolute;margin-left:159.35pt;margin-top:6.2pt;width:162.05pt;height:148.85pt;z-index:251758592" coordsize="38482,39589" o:gfxdata="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">
+              <v:group w14:anchorId="099B10B6" id="Group 182" o:spid="_x0000_s1026" style="position:absolute;margin-left:164.85pt;margin-top:6.15pt;width:162.05pt;height:148.85pt;z-index:251758592" coordsize="38482,39589" o:gfxdata="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">
                 <v:rect id="Rectangle 183" o:spid="_x0000_s1027" style="position:absolute;left:21756;top:26042;width:1143;height:1143;visibility:visible;mso-wrap-style:square;v-text-anchor:middle" o:gfxdata="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" fillcolor="#c45911 [2405]" strokecolor="#c45911 [2405]" strokeweight="1.75pt">
                   <v:fill opacity="9252f"/>
                 </v:rect>
@@ -10820,6 +10821,20 @@
                 <v:group id="Group 191" o:spid="_x0000_s1035" style="position:absolute;left:5935;top:19237;width:1898;height:9192;rotation:-90" coordsize="1897,9191" o:gfxdata="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">
                   <v:rect id="Rectangle 192" o:spid="_x0000_s1036" style="position:absolute;left:1440;top:6912;width:457;height:2279;flip:x;visibility:visible;mso-wrap-style:square;v-text-anchor:middle" o:gfxdata="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" fillcolor="#c45911 [2405]" stroked="f" strokeweight="1pt"/>
                   <v:rect id="Rectangle 193" o:spid="_x0000_s1037" style="position:absolute;left:923;top:5112;width:450;height:2273;rotation:1925999fd;flip:x;visibility:visible;mso-wrap-style:square;v-text-anchor:middle" o:gfxdata="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" fillcolor="#c45911 [2405]" stroked="f" strokeweight="1pt"/>
+                  <v:shapetype id="_x0000_t23" coordsize="21600,21600" o:spt="23" adj="5400" path="m,10800qy10800,,21600,10800,10800,21600,,10800xm@0,10800qy10800@2@1,10800,10800@0@0,10800xe">
+                    <v:formulas>
+                      <v:f eqn="val #0"/>
+                      <v:f eqn="sum width 0 #0"/>
+                      <v:f eqn="sum height 0 #0"/>
+                      <v:f eqn="prod @0 2929 10000"/>
+                      <v:f eqn="sum width 0 @3"/>
+                      <v:f eqn="sum height 0 @3"/>
+                    </v:formulas>
+                    <v:path o:connecttype="custom" o:connectlocs="10800,0;3163,3163;0,10800;3163,18437;10800,21600;18437,18437;21600,10800;18437,3163" textboxrect="3163,3163,18437,18437"/>
+                    <v:handles>
+                      <v:h position="#0,center" xrange="0,10800"/>
+                    </v:handles>
+                  </v:shapetype>
                   <v:shape id="Doughnut 194" o:spid="_x0000_s1038" type="#_x0000_t23" style="position:absolute;width:1162;height:1181;visibility:visible;mso-wrap-style:square;v-text-anchor:middle" o:gfxdata="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" fillcolor="#c45911 [2405]" strokecolor="#c45911 [2405]" strokeweight="1pt">
                     <v:stroke joinstyle="miter"/>
                   </v:shape>
@@ -11003,6 +11018,8 @@
           <w:tab w:val="left" w:pos="2700"/>
         </w:tabs>
       </w:pPr>
+      <w:bookmarkStart w:id="0" w:name="_GoBack"/>
+      <w:bookmarkEnd w:id="0"/>
     </w:p>
     <w:p>
       <w:pPr>
@@ -11036,37 +11053,40 @@
           <w:noProof/>
         </w:rPr>
         <w:drawing>
-          <wp:anchor distT="0" distB="0" distL="114300" distR="114300" simplePos="0" relativeHeight="251759616" behindDoc="0" locked="0" layoutInCell="1" allowOverlap="1" wp14:anchorId="64859AD6" wp14:editId="4416296A">
+          <wp:anchor distT="0" distB="0" distL="114300" distR="114300" simplePos="0" relativeHeight="251759616" behindDoc="0" locked="0" layoutInCell="1" allowOverlap="1" wp14:anchorId="6F6E0D53" wp14:editId="70D5F1D9">
             <wp:simplePos x="0" y="0"/>
             <wp:positionH relativeFrom="column">
-              <wp:posOffset>1613496</wp:posOffset>
+              <wp:posOffset>1484318</wp:posOffset>
             </wp:positionH>
             <wp:positionV relativeFrom="paragraph">
-              <wp:posOffset>94615</wp:posOffset>
+              <wp:posOffset>104486</wp:posOffset>
             </wp:positionV>
-            <wp:extent cx="2857500" cy="1437305"/>
-            <wp:effectExtent l="50800" t="0" r="50800" b="0"/>
+            <wp:extent cx="3321050" cy="1096010"/>
+            <wp:effectExtent l="0" t="0" r="0" b="0"/>
             <wp:wrapThrough wrapText="bothSides">
               <wp:wrapPolygon edited="0">
-                <wp:start x="192" y="764"/>
-                <wp:lineTo x="-384" y="1145"/>
-                <wp:lineTo x="-384" y="13363"/>
-                <wp:lineTo x="1344" y="13363"/>
-                <wp:lineTo x="1632" y="14508"/>
-                <wp:lineTo x="7584" y="14508"/>
-                <wp:lineTo x="7680" y="14126"/>
-                <wp:lineTo x="8352" y="13363"/>
-                <wp:lineTo x="11424" y="13363"/>
-                <wp:lineTo x="21888" y="11072"/>
-                <wp:lineTo x="21792" y="7254"/>
-                <wp:lineTo x="20928" y="4391"/>
-                <wp:lineTo x="21024" y="3818"/>
-                <wp:lineTo x="16224" y="3245"/>
-                <wp:lineTo x="1632" y="764"/>
-                <wp:lineTo x="192" y="764"/>
+                <wp:start x="1074" y="1251"/>
+                <wp:lineTo x="826" y="2002"/>
+                <wp:lineTo x="661" y="3754"/>
+                <wp:lineTo x="743" y="16019"/>
+                <wp:lineTo x="1322" y="17771"/>
+                <wp:lineTo x="1982" y="17771"/>
+                <wp:lineTo x="2478" y="20774"/>
+                <wp:lineTo x="3304" y="20774"/>
+                <wp:lineTo x="6443" y="20273"/>
+                <wp:lineTo x="8838" y="19272"/>
+                <wp:lineTo x="8756" y="17771"/>
+                <wp:lineTo x="18668" y="17771"/>
+                <wp:lineTo x="21393" y="17020"/>
+                <wp:lineTo x="21311" y="8510"/>
+                <wp:lineTo x="20650" y="6007"/>
+                <wp:lineTo x="20237" y="5506"/>
+                <wp:lineTo x="11234" y="3754"/>
+                <wp:lineTo x="2065" y="1251"/>
+                <wp:lineTo x="1074" y="1251"/>
               </wp:wrapPolygon>
             </wp:wrapThrough>
-            <wp:docPr id="181" name="Picture 181" descr="A close up of a logo&#10;&#10;Description automatically generated"/>
+            <wp:docPr id="2" name="Picture 2"/>
             <wp:cNvGraphicFramePr>
               <a:graphicFrameLocks xmlns:a="http://schemas.openxmlformats.org/drawingml/2006/main" noChangeAspect="1"/>
             </wp:cNvGraphicFramePr>
@@ -11074,7 +11094,7 @@
               <a:graphicData uri="http://schemas.openxmlformats.org/drawingml/2006/picture">
                 <pic:pic xmlns:pic="http://schemas.openxmlformats.org/drawingml/2006/picture">
                   <pic:nvPicPr>
-                    <pic:cNvPr id="1" name="lygeum_logotext_orange.png"/>
+                    <pic:cNvPr id="2" name="lygeum_logotext_orange_b.png"/>
                     <pic:cNvPicPr/>
                   </pic:nvPicPr>
                   <pic:blipFill>
@@ -11092,18 +11112,11 @@
                   <pic:spPr>
                     <a:xfrm>
                       <a:off x="0" y="0"/>
-                      <a:ext cx="2857500" cy="1437305"/>
+                      <a:ext cx="3321050" cy="1096010"/>
                     </a:xfrm>
                     <a:prstGeom prst="rect">
                       <a:avLst/>
                     </a:prstGeom>
-                    <a:effectLst>
-                      <a:outerShdw blurRad="50800" dist="38100" dir="5400000" sx="103000" sy="103000" algn="t" rotWithShape="0">
-                        <a:schemeClr val="tx1">
-                          <a:alpha val="80000"/>
-                        </a:schemeClr>
-                      </a:outerShdw>
-                    </a:effectLst>
                   </pic:spPr>
                 </pic:pic>
               </a:graphicData>
@@ -12077,7 +12090,7 @@
 </file>
 
 <file path=customXml/itemProps1.xml><?xml version="1.0" encoding="utf-8"?>
-<ds:datastoreItem xmlns:ds="http://schemas.openxmlformats.org/officeDocument/2006/customXml" ds:itemID="{49A19308-BDA4-9D4F-A2BD-7F16F14BFD89}">
+<ds:datastoreItem xmlns:ds="http://schemas.openxmlformats.org/officeDocument/2006/customXml" ds:itemID="{2470A0A4-4BED-4045-AD5C-FC0785D3CADE}">
   <ds:schemaRefs>
     <ds:schemaRef ds:uri="http://schemas.openxmlformats.org/officeDocument/2006/bibliography"/>
   </ds:schemaRefs>

</xml_diff>